<commit_message>
pequeño cambio en estandarizacion, agregacion de table a mainactivity
</commit_message>
<xml_diff>
--- a/Estandar/Estandar de proyecto moviles.docx
+++ b/Estandar/Estandar de proyecto moviles.docx
@@ -109,22 +109,17 @@
           <w:sz w:val="28"/>
           <w:szCs w:val="28"/>
         </w:rPr>
-        <w:t xml:space="preserve"> al principio,</w:t>
-      </w:r>
-      <w:r>
-        <w:rPr>
-          <w:sz w:val="28"/>
-          <w:szCs w:val="28"/>
-        </w:rPr>
-        <w:t xml:space="preserve"> en mayúscula</w:t>
-      </w:r>
-      <w:r>
-        <w:rPr>
-          <w:sz w:val="28"/>
-          <w:szCs w:val="28"/>
-        </w:rPr>
-        <w:t>.</w:t>
-      </w:r>
+        <w:t xml:space="preserve"> al principio</w:t>
+      </w:r>
+      <w:r>
+        <w:rPr>
+          <w:sz w:val="28"/>
+          <w:szCs w:val="28"/>
+        </w:rPr>
+        <w:t>. Para las letras de la regla 1, se escriben en minúsculas. Las demás se escriben en mayúscula.</w:t>
+      </w:r>
+      <w:bookmarkStart w:id="0" w:name="_GoBack"/>
+      <w:bookmarkEnd w:id="0"/>
     </w:p>
     <w:p>
       <w:pPr>
@@ -343,15 +338,7 @@
                 <w:sz w:val="28"/>
                 <w:szCs w:val="28"/>
               </w:rPr>
-              <w:t xml:space="preserve"> </w:t>
-            </w:r>
-            <w:proofErr w:type="spellStart"/>
-            <w:r>
-              <w:rPr>
-                <w:sz w:val="28"/>
-                <w:szCs w:val="28"/>
-              </w:rPr>
-              <w:t>V</w:t>
+              <w:t xml:space="preserve"> V</w:t>
             </w:r>
             <w:r>
               <w:rPr>
@@ -360,7 +347,6 @@
               </w:rPr>
               <w:t>oid</w:t>
             </w:r>
-            <w:proofErr w:type="spellEnd"/>
           </w:p>
           <w:p>
             <w:pPr>
@@ -993,7 +979,6 @@
           <w:sz w:val="28"/>
           <w:szCs w:val="28"/>
         </w:rPr>
-        <w:lastRenderedPageBreak/>
         <w:t>Otros tipos serán agregados acá, el que los agrega establece la denotación</w:t>
       </w:r>
     </w:p>
@@ -1364,15 +1349,65 @@
           <w:szCs w:val="28"/>
         </w:rPr>
       </w:pPr>
-      <w:proofErr w:type="spellStart"/>
-      <w:r>
-        <w:rPr>
-          <w:sz w:val="28"/>
-          <w:szCs w:val="28"/>
-        </w:rPr>
-        <w:t>Private</w:t>
-      </w:r>
-      <w:proofErr w:type="spellEnd"/>
+      <w:r>
+        <w:rPr>
+          <w:sz w:val="28"/>
+          <w:szCs w:val="28"/>
+        </w:rPr>
+        <w:t>Private Int P_I_E</w:t>
+      </w:r>
+      <w:r>
+        <w:rPr>
+          <w:sz w:val="28"/>
+          <w:szCs w:val="28"/>
+        </w:rPr>
+        <w:t>_</w:t>
+      </w:r>
+      <w:r>
+        <w:rPr>
+          <w:sz w:val="28"/>
+          <w:szCs w:val="28"/>
+        </w:rPr>
+        <w:t>cedula;</w:t>
+      </w:r>
+      <w:r>
+        <w:rPr>
+          <w:b/>
+          <w:sz w:val="28"/>
+          <w:szCs w:val="28"/>
+        </w:rPr>
+        <w:t>//implementado</w:t>
+      </w:r>
+      <w:r>
+        <w:rPr>
+          <w:b/>
+          <w:sz w:val="28"/>
+          <w:szCs w:val="28"/>
+        </w:rPr>
+        <w:t xml:space="preserve"> en la clase Estudiante</w:t>
+      </w:r>
+    </w:p>
+    <w:p>
+      <w:pPr>
+        <w:rPr>
+          <w:sz w:val="28"/>
+          <w:szCs w:val="28"/>
+        </w:rPr>
+      </w:pPr>
+      <w:r>
+        <w:rPr>
+          <w:sz w:val="28"/>
+          <w:szCs w:val="28"/>
+        </w:rPr>
+        <w:t xml:space="preserve">Public </w:t>
+      </w:r>
+      <w:r>
+        <w:rPr>
+          <w:sz w:val="28"/>
+          <w:szCs w:val="28"/>
+        </w:rPr>
+        <w:t>int</w:t>
+      </w:r>
       <w:r>
         <w:rPr>
           <w:sz w:val="28"/>
@@ -1380,135 +1415,73 @@
         </w:rPr>
         <w:t xml:space="preserve"> </w:t>
       </w:r>
-      <w:proofErr w:type="spellStart"/>
-      <w:r>
-        <w:rPr>
-          <w:sz w:val="28"/>
-          <w:szCs w:val="28"/>
-        </w:rPr>
-        <w:t>Int</w:t>
-      </w:r>
-      <w:proofErr w:type="spellEnd"/>
-      <w:r>
-        <w:rPr>
+      <w:r>
+        <w:rPr>
+          <w:sz w:val="28"/>
+          <w:szCs w:val="28"/>
+        </w:rPr>
+        <w:t>P_</w:t>
+      </w:r>
+      <w:r>
+        <w:rPr>
+          <w:sz w:val="28"/>
+          <w:szCs w:val="28"/>
+        </w:rPr>
+        <w:t>M</w:t>
+      </w:r>
+      <w:r>
+        <w:rPr>
+          <w:sz w:val="28"/>
+          <w:szCs w:val="28"/>
+        </w:rPr>
+        <w:t>V</w:t>
+      </w:r>
+      <w:r>
+        <w:rPr>
+          <w:sz w:val="28"/>
+          <w:szCs w:val="28"/>
+        </w:rPr>
+        <w:t>_T_suma</w:t>
+      </w:r>
+      <w:r>
+        <w:rPr>
+          <w:sz w:val="28"/>
+          <w:szCs w:val="28"/>
+        </w:rPr>
+        <w:t>(){</w:t>
+      </w:r>
+      <w:r>
+        <w:rPr>
+          <w:b/>
+          <w:sz w:val="28"/>
+          <w:szCs w:val="28"/>
+        </w:rPr>
+        <w:t>//implementado en la clase tabla</w:t>
+      </w:r>
+      <w:r>
+        <w:rPr>
+          <w:b/>
           <w:sz w:val="28"/>
           <w:szCs w:val="28"/>
         </w:rPr>
         <w:t xml:space="preserve"> </w:t>
       </w:r>
-      <w:proofErr w:type="spellStart"/>
-      <w:r>
-        <w:rPr>
-          <w:sz w:val="28"/>
-          <w:szCs w:val="28"/>
-        </w:rPr>
-        <w:t>P_I_E</w:t>
-      </w:r>
-      <w:r>
-        <w:rPr>
-          <w:sz w:val="28"/>
-          <w:szCs w:val="28"/>
-        </w:rPr>
-        <w:t>_</w:t>
-      </w:r>
-      <w:r>
-        <w:rPr>
-          <w:sz w:val="28"/>
-          <w:szCs w:val="28"/>
-        </w:rPr>
-        <w:t>cedula</w:t>
-      </w:r>
-      <w:proofErr w:type="spellEnd"/>
-      <w:r>
-        <w:rPr>
-          <w:sz w:val="28"/>
-          <w:szCs w:val="28"/>
-        </w:rPr>
-        <w:t>;</w:t>
-      </w:r>
-      <w:r>
+    </w:p>
+    <w:p>
+      <w:pPr>
         <w:rPr>
           <w:b/>
           <w:sz w:val="28"/>
           <w:szCs w:val="28"/>
         </w:rPr>
-        <w:t>//implementado</w:t>
-      </w:r>
+      </w:pPr>
       <w:r>
         <w:rPr>
           <w:b/>
           <w:sz w:val="28"/>
           <w:szCs w:val="28"/>
         </w:rPr>
-        <w:t xml:space="preserve"> en la clase Estudiante</w:t>
-      </w:r>
-    </w:p>
-    <w:p>
-      <w:pPr>
-        <w:rPr>
-          <w:sz w:val="28"/>
-          <w:szCs w:val="28"/>
-        </w:rPr>
-      </w:pPr>
-      <w:r>
-        <w:rPr>
-          <w:sz w:val="28"/>
-          <w:szCs w:val="28"/>
-        </w:rPr>
-        <w:t xml:space="preserve">Public </w:t>
-      </w:r>
-      <w:proofErr w:type="spellStart"/>
-      <w:r>
-        <w:rPr>
-          <w:sz w:val="28"/>
-          <w:szCs w:val="28"/>
-        </w:rPr>
-        <w:t>int</w:t>
-      </w:r>
-      <w:proofErr w:type="spellEnd"/>
-      <w:r>
-        <w:rPr>
-          <w:sz w:val="28"/>
-          <w:szCs w:val="28"/>
-        </w:rPr>
-        <w:t xml:space="preserve"> </w:t>
-      </w:r>
-      <w:proofErr w:type="spellStart"/>
-      <w:r>
-        <w:rPr>
-          <w:sz w:val="28"/>
-          <w:szCs w:val="28"/>
-        </w:rPr>
-        <w:t>P_</w:t>
-      </w:r>
-      <w:r>
-        <w:rPr>
-          <w:sz w:val="28"/>
-          <w:szCs w:val="28"/>
-        </w:rPr>
-        <w:t>M</w:t>
-      </w:r>
-      <w:r>
-        <w:rPr>
-          <w:sz w:val="28"/>
-          <w:szCs w:val="28"/>
-        </w:rPr>
-        <w:t>V</w:t>
-      </w:r>
-      <w:r>
-        <w:rPr>
-          <w:sz w:val="28"/>
-          <w:szCs w:val="28"/>
-        </w:rPr>
-        <w:t>_T_suma</w:t>
-      </w:r>
-      <w:proofErr w:type="spellEnd"/>
-      <w:r>
-        <w:rPr>
-          <w:sz w:val="28"/>
-          <w:szCs w:val="28"/>
-        </w:rPr>
-        <w:t>(){</w:t>
+        <w:t>//</w:t>
       </w:r>
       <w:r>
         <w:rPr>
@@ -1516,7 +1489,29 @@
           <w:sz w:val="28"/>
           <w:szCs w:val="28"/>
         </w:rPr>
-        <w:t>//implementado en la clase tabla</w:t>
+        <w:t>para métodos es importante que son métodos y lo que devuelven</w:t>
+      </w:r>
+    </w:p>
+    <w:p>
+      <w:pPr>
+        <w:rPr>
+          <w:sz w:val="28"/>
+          <w:szCs w:val="28"/>
+        </w:rPr>
+      </w:pPr>
+      <w:r>
+        <w:rPr>
+          <w:sz w:val="28"/>
+          <w:szCs w:val="28"/>
+        </w:rPr>
+        <w:tab/>
+      </w:r>
+      <w:r>
+        <w:rPr>
+          <w:sz w:val="28"/>
+          <w:szCs w:val="28"/>
+        </w:rPr>
+        <w:t>Int L_I_T_sumador=0;</w:t>
       </w:r>
       <w:r>
         <w:rPr>
@@ -1524,54 +1519,44 @@
           <w:sz w:val="28"/>
           <w:szCs w:val="28"/>
         </w:rPr>
-        <w:t xml:space="preserve"> </w:t>
-      </w:r>
-    </w:p>
-    <w:p>
-      <w:pPr>
+        <w:t>//un contador LOCAL</w:t>
+      </w:r>
+    </w:p>
+    <w:p>
+      <w:pPr>
+        <w:rPr>
+          <w:sz w:val="28"/>
+          <w:szCs w:val="28"/>
+        </w:rPr>
+      </w:pPr>
+      <w:r>
+        <w:rPr>
+          <w:sz w:val="28"/>
+          <w:szCs w:val="28"/>
+        </w:rPr>
+        <w:tab/>
+        <w:t>for(int i=0;i&lt;10;i++){</w:t>
+      </w:r>
+      <w:r>
         <w:rPr>
           <w:b/>
           <w:sz w:val="28"/>
           <w:szCs w:val="28"/>
         </w:rPr>
-      </w:pPr>
+        <w:t xml:space="preserve">//en recorridos no es necesario </w:t>
+      </w:r>
       <w:r>
         <w:rPr>
           <w:b/>
           <w:sz w:val="28"/>
           <w:szCs w:val="28"/>
         </w:rPr>
-        <w:t>//</w:t>
-      </w:r>
-      <w:r>
-        <w:rPr>
-          <w:b/>
-          <w:sz w:val="28"/>
-          <w:szCs w:val="28"/>
-        </w:rPr>
-        <w:t xml:space="preserve">para métodos es importante que </w:t>
-      </w:r>
-      <w:proofErr w:type="gramStart"/>
-      <w:r>
-        <w:rPr>
-          <w:b/>
-          <w:sz w:val="28"/>
-          <w:szCs w:val="28"/>
-        </w:rPr>
-        <w:t>son</w:t>
-      </w:r>
-      <w:proofErr w:type="gramEnd"/>
-      <w:r>
-        <w:rPr>
-          <w:b/>
-          <w:sz w:val="28"/>
-          <w:szCs w:val="28"/>
-        </w:rPr>
-        <w:t xml:space="preserve"> métodos y lo que devuelven</w:t>
-      </w:r>
-    </w:p>
-    <w:p>
-      <w:pPr>
+        <w:t>apegarse con las reglas ya mencionadas</w:t>
+      </w:r>
+    </w:p>
+    <w:p>
+      <w:pPr>
+        <w:ind w:firstLine="708"/>
         <w:rPr>
           <w:sz w:val="28"/>
           <w:szCs w:val="28"/>
@@ -1584,110 +1569,19 @@
         </w:rPr>
         <w:tab/>
       </w:r>
-      <w:proofErr w:type="spellStart"/>
-      <w:r>
-        <w:rPr>
-          <w:sz w:val="28"/>
-          <w:szCs w:val="28"/>
-        </w:rPr>
-        <w:t>Int</w:t>
-      </w:r>
-      <w:proofErr w:type="spellEnd"/>
-      <w:r>
-        <w:rPr>
-          <w:sz w:val="28"/>
-          <w:szCs w:val="28"/>
-        </w:rPr>
-        <w:t xml:space="preserve"> </w:t>
-      </w:r>
-      <w:proofErr w:type="spellStart"/>
-      <w:r>
-        <w:rPr>
-          <w:sz w:val="28"/>
-          <w:szCs w:val="28"/>
-        </w:rPr>
-        <w:t>L_I_T_sumador</w:t>
-      </w:r>
-      <w:proofErr w:type="spellEnd"/>
-      <w:r>
-        <w:rPr>
-          <w:sz w:val="28"/>
-          <w:szCs w:val="28"/>
-        </w:rPr>
-        <w:t>=0;</w:t>
-      </w:r>
-      <w:r>
-        <w:rPr>
-          <w:b/>
-          <w:sz w:val="28"/>
-          <w:szCs w:val="28"/>
-        </w:rPr>
-        <w:t>//un contador LOCAL</w:t>
-      </w:r>
-    </w:p>
-    <w:p>
-      <w:pPr>
-        <w:rPr>
-          <w:sz w:val="28"/>
-          <w:szCs w:val="28"/>
-        </w:rPr>
-      </w:pPr>
-      <w:r>
-        <w:rPr>
-          <w:sz w:val="28"/>
-          <w:szCs w:val="28"/>
-        </w:rPr>
-        <w:tab/>
-      </w:r>
-      <w:proofErr w:type="spellStart"/>
-      <w:proofErr w:type="gramStart"/>
-      <w:r>
-        <w:rPr>
-          <w:sz w:val="28"/>
-          <w:szCs w:val="28"/>
-        </w:rPr>
-        <w:t>for</w:t>
-      </w:r>
-      <w:proofErr w:type="spellEnd"/>
-      <w:r>
-        <w:rPr>
-          <w:sz w:val="28"/>
-          <w:szCs w:val="28"/>
-        </w:rPr>
-        <w:t>(</w:t>
-      </w:r>
-      <w:proofErr w:type="spellStart"/>
-      <w:proofErr w:type="gramEnd"/>
-      <w:r>
-        <w:rPr>
-          <w:sz w:val="28"/>
-          <w:szCs w:val="28"/>
-        </w:rPr>
-        <w:t>int</w:t>
-      </w:r>
-      <w:proofErr w:type="spellEnd"/>
-      <w:r>
-        <w:rPr>
-          <w:sz w:val="28"/>
-          <w:szCs w:val="28"/>
-        </w:rPr>
-        <w:t xml:space="preserve"> i=0;i&lt;10;i++){</w:t>
-      </w:r>
-      <w:r>
-        <w:rPr>
-          <w:b/>
-          <w:sz w:val="28"/>
-          <w:szCs w:val="28"/>
-        </w:rPr>
-        <w:t xml:space="preserve">//en recorridos no es necesario </w:t>
-      </w:r>
-      <w:r>
-        <w:rPr>
-          <w:b/>
-          <w:sz w:val="28"/>
-          <w:szCs w:val="28"/>
-        </w:rPr>
-        <w:t>apegarse con las reglas ya mencionadas</w:t>
+      <w:r>
+        <w:rPr>
+          <w:sz w:val="28"/>
+          <w:szCs w:val="28"/>
+        </w:rPr>
+        <w:t>L_I_T_</w:t>
+      </w:r>
+      <w:r>
+        <w:rPr>
+          <w:sz w:val="28"/>
+          <w:szCs w:val="28"/>
+        </w:rPr>
+        <w:t>sumador+=i;</w:t>
       </w:r>
     </w:p>
     <w:p>
@@ -1703,45 +1597,7 @@
           <w:sz w:val="28"/>
           <w:szCs w:val="28"/>
         </w:rPr>
-        <w:tab/>
-      </w:r>
-      <w:proofErr w:type="spellStart"/>
-      <w:r>
-        <w:rPr>
-          <w:sz w:val="28"/>
-          <w:szCs w:val="28"/>
-        </w:rPr>
-        <w:t>L_I_T_</w:t>
-      </w:r>
-      <w:r>
-        <w:rPr>
-          <w:sz w:val="28"/>
-          <w:szCs w:val="28"/>
-        </w:rPr>
-        <w:t>sumador</w:t>
-      </w:r>
-      <w:proofErr w:type="spellEnd"/>
-      <w:r>
-        <w:rPr>
-          <w:sz w:val="28"/>
-          <w:szCs w:val="28"/>
-        </w:rPr>
-        <w:t>+=i;</w:t>
-      </w:r>
-    </w:p>
-    <w:p>
-      <w:pPr>
-        <w:ind w:firstLine="708"/>
-        <w:rPr>
-          <w:sz w:val="28"/>
-          <w:szCs w:val="28"/>
-        </w:rPr>
-      </w:pPr>
-      <w:r>
-        <w:rPr>
-          <w:sz w:val="28"/>
-          <w:szCs w:val="28"/>
-        </w:rPr>
+        <w:lastRenderedPageBreak/>
         <w:t>}</w:t>
       </w:r>
       <w:r>
@@ -1751,8 +1607,6 @@
         </w:rPr>
         <w:t>}</w:t>
       </w:r>
-      <w:bookmarkStart w:id="0" w:name="_GoBack"/>
-      <w:bookmarkEnd w:id="0"/>
     </w:p>
     <w:sectPr>
       <w:pgSz w:w="12240" w:h="15840"/>
@@ -2068,6 +1922,7 @@
       <w:spacing w:after="0" w:line="240" w:lineRule="auto"/>
     </w:pPr>
     <w:tblPr>
+      <w:tblInd w:w="0" w:type="dxa"/>
       <w:tblBorders>
         <w:top w:val="single" w:sz="4" w:space="0" w:color="auto"/>
         <w:left w:val="single" w:sz="4" w:space="0" w:color="auto"/>
@@ -2076,6 +1931,12 @@
         <w:insideH w:val="single" w:sz="4" w:space="0" w:color="auto"/>
         <w:insideV w:val="single" w:sz="4" w:space="0" w:color="auto"/>
       </w:tblBorders>
+      <w:tblCellMar>
+        <w:top w:w="0" w:type="dxa"/>
+        <w:left w:w="108" w:type="dxa"/>
+        <w:bottom w:w="0" w:type="dxa"/>
+        <w:right w:w="108" w:type="dxa"/>
+      </w:tblCellMar>
     </w:tblPr>
   </w:style>
 </w:styles>
@@ -2288,6 +2149,7 @@
       <w:spacing w:after="0" w:line="240" w:lineRule="auto"/>
     </w:pPr>
     <w:tblPr>
+      <w:tblInd w:w="0" w:type="dxa"/>
       <w:tblBorders>
         <w:top w:val="single" w:sz="4" w:space="0" w:color="auto"/>
         <w:left w:val="single" w:sz="4" w:space="0" w:color="auto"/>
@@ -2296,6 +2158,12 @@
         <w:insideH w:val="single" w:sz="4" w:space="0" w:color="auto"/>
         <w:insideV w:val="single" w:sz="4" w:space="0" w:color="auto"/>
       </w:tblBorders>
+      <w:tblCellMar>
+        <w:top w:w="0" w:type="dxa"/>
+        <w:left w:w="108" w:type="dxa"/>
+        <w:bottom w:w="0" w:type="dxa"/>
+        <w:right w:w="108" w:type="dxa"/>
+      </w:tblCellMar>
     </w:tblPr>
   </w:style>
 </w:styles>
@@ -2591,7 +2459,7 @@
 </file>
 
 <file path=customXml/itemProps1.xml><?xml version="1.0" encoding="utf-8"?>
-<ds:datastoreItem xmlns:ds="http://schemas.openxmlformats.org/officeDocument/2006/customXml" ds:itemID="{01356838-6791-49DF-8253-D5800E8C9444}">
+<ds:datastoreItem xmlns:ds="http://schemas.openxmlformats.org/officeDocument/2006/customXml" ds:itemID="{55B3F5C9-7A56-46D3-9EC5-5E35B571E45B}">
   <ds:schemaRefs>
     <ds:schemaRef ds:uri="http://schemas.openxmlformats.org/officeDocument/2006/bibliography"/>
   </ds:schemaRefs>

</xml_diff>